<commit_message>
Updates for Q1, Q2 & Q3
</commit_message>
<xml_diff>
--- a/SBA24130 - Programming for AI - CA1.docx
+++ b/SBA24130 - Programming for AI - CA1.docx
@@ -2235,7 +2235,218 @@
       </w:r>
       <w:bookmarkEnd w:id="0"/>
     </w:p>
-    <w:p/>
+    <w:p>
+      <w:r>
+        <w:br/>
+      </w:r>
+    </w:p>
+    <w:p>
+      <w:pPr>
+        <w:numPr>
+          <w:ilvl w:val="0"/>
+          <w:numId w:val="8"/>
+        </w:numPr>
+      </w:pPr>
+      <w:r>
+        <w:t>The categorize_columns() function takes a dataset (in the form of a dictionary) as input, where the keys are column names, and the values are lists of data for each column.</w:t>
+      </w:r>
+      <w:r>
+        <w:br/>
+      </w:r>
+      <w:r>
+        <w:br/>
+      </w:r>
+    </w:p>
+    <w:p>
+      <w:pPr>
+        <w:numPr>
+          <w:ilvl w:val="0"/>
+          <w:numId w:val="8"/>
+        </w:numPr>
+      </w:pPr>
+      <w:r>
+        <w:t>The function initializes two empty lists: num_cols and cat_cols to store the names of numeric and categorical columns, respectively.</w:t>
+      </w:r>
+      <w:r>
+        <w:br/>
+      </w:r>
+      <w:r>
+        <w:br/>
+      </w:r>
+    </w:p>
+    <w:p>
+      <w:pPr>
+        <w:numPr>
+          <w:ilvl w:val="0"/>
+          <w:numId w:val="8"/>
+        </w:numPr>
+      </w:pPr>
+      <w:r>
+        <w:t>It prints the column names of the input dataset.</w:t>
+      </w:r>
+      <w:r>
+        <w:br/>
+      </w:r>
+      <w:r>
+        <w:br/>
+      </w:r>
+    </w:p>
+    <w:p>
+      <w:pPr>
+        <w:numPr>
+          <w:ilvl w:val="0"/>
+          <w:numId w:val="8"/>
+        </w:numPr>
+      </w:pPr>
+      <w:r>
+        <w:t>For each column in the dataset:</w:t>
+      </w:r>
+      <w:r>
+        <w:br/>
+      </w:r>
+      <w:r>
+        <w:br/>
+      </w:r>
+    </w:p>
+    <w:p>
+      <w:pPr>
+        <w:numPr>
+          <w:ilvl w:val="1"/>
+          <w:numId w:val="8"/>
+        </w:numPr>
+      </w:pPr>
+      <w:r>
+        <w:t>It initializes a flag is_numeric and two empty lists: num_values and cat_values.</w:t>
+      </w:r>
+    </w:p>
+    <w:p>
+      <w:pPr>
+        <w:numPr>
+          <w:ilvl w:val="1"/>
+          <w:numId w:val="8"/>
+        </w:numPr>
+      </w:pPr>
+      <w:r>
+        <w:t>It iterates over the values in the column and appends them to the appropriate list (num_values or cat_values) based on their data type (integer or non-integer).</w:t>
+      </w:r>
+    </w:p>
+    <w:p>
+      <w:pPr>
+        <w:numPr>
+          <w:ilvl w:val="1"/>
+          <w:numId w:val="8"/>
+        </w:numPr>
+      </w:pPr>
+      <w:r>
+        <w:t>For each value, it prints whether the value is numeric or not.</w:t>
+      </w:r>
+    </w:p>
+    <w:p>
+      <w:pPr>
+        <w:numPr>
+          <w:ilvl w:val="1"/>
+          <w:numId w:val="8"/>
+        </w:numPr>
+      </w:pPr>
+      <w:r>
+        <w:t>After checking all values in the column, it evaluates the following cases:</w:t>
+      </w:r>
+    </w:p>
+    <w:p>
+      <w:pPr>
+        <w:numPr>
+          <w:ilvl w:val="2"/>
+          <w:numId w:val="8"/>
+        </w:numPr>
+      </w:pPr>
+      <w:r>
+        <w:t>If num_values is not empty and cat_values is empty, the column is considered numeric, and its name is appended to num_cols. It prints that the column is numeric.</w:t>
+      </w:r>
+    </w:p>
+    <w:p>
+      <w:pPr>
+        <w:numPr>
+          <w:ilvl w:val="2"/>
+          <w:numId w:val="8"/>
+        </w:numPr>
+      </w:pPr>
+      <w:r>
+        <w:t>If cat_values is not empty and num_values is empty, the column is considered categorical, and its name is appended to cat_cols. It prints that the column is categorical.</w:t>
+      </w:r>
+    </w:p>
+    <w:p>
+      <w:pPr>
+        <w:numPr>
+          <w:ilvl w:val="2"/>
+          <w:numId w:val="8"/>
+        </w:numPr>
+      </w:pPr>
+      <w:r>
+        <w:lastRenderedPageBreak/>
+        <w:t>If both num_values and cat_values are not empty, the column is considered to contain a mixture of numeric and categorical values. In this case, the column name is appended to both num_cols and cat_cols. It prints that the column contains a mixture.</w:t>
+      </w:r>
+    </w:p>
+    <w:p>
+      <w:pPr>
+        <w:numPr>
+          <w:ilvl w:val="0"/>
+          <w:numId w:val="8"/>
+        </w:numPr>
+      </w:pPr>
+      <w:r>
+        <w:t>Finally, the function prints the lists of numeric and categorical column names and returns them.</w:t>
+      </w:r>
+      <w:r>
+        <w:br/>
+      </w:r>
+      <w:r>
+        <w:br/>
+      </w:r>
+    </w:p>
+    <w:p>
+      <w:pPr>
+        <w:numPr>
+          <w:ilvl w:val="0"/>
+          <w:numId w:val="8"/>
+        </w:numPr>
+      </w:pPr>
+      <w:r>
+        <w:t>Two sample datasets are created: dataset1 and dataset2.</w:t>
+      </w:r>
+      <w:r>
+        <w:br/>
+      </w:r>
+      <w:r>
+        <w:br/>
+      </w:r>
+    </w:p>
+    <w:p>
+      <w:pPr>
+        <w:numPr>
+          <w:ilvl w:val="1"/>
+          <w:numId w:val="8"/>
+        </w:numPr>
+      </w:pPr>
+      <w:r>
+        <w:t>dataset1 contains a single column 'A' with integer values.</w:t>
+      </w:r>
+    </w:p>
+    <w:p>
+      <w:pPr>
+        <w:numPr>
+          <w:ilvl w:val="1"/>
+          <w:numId w:val="8"/>
+        </w:numPr>
+      </w:pPr>
+      <w:r>
+        <w:t>dataset2 contains a single column 'B' with string values.</w:t>
+      </w:r>
+    </w:p>
+    <w:p>
+      <w:r>
+        <w:t>The categorize_columns() function is called separately for each dataset, storing the returned lists of numeric and categorical column names in separate variables (num_cols1, cat_cols1, num_cols2, and cat_cols2).</w:t>
+      </w:r>
+    </w:p>
     <w:p>
       <w:pPr>
         <w:pStyle w:val="Heading1"/>
@@ -2251,17 +2462,246 @@
           <w:sz w:val="24"/>
           <w:szCs w:val="24"/>
         </w:rPr>
-        <w:t xml:space="preserve">Question </w:t>
-      </w:r>
+        <w:t>Question 2</w:t>
+      </w:r>
+      <w:bookmarkEnd w:id="1"/>
+      <w:r>
+        <w:rPr>
+          <w:sz w:val="24"/>
+          <w:szCs w:val="24"/>
+        </w:rPr>
+        <w:t xml:space="preserve"> </w:t>
+      </w:r>
+    </w:p>
+    <w:p>
+      <w:pPr>
+        <w:numPr>
+          <w:ilvl w:val="0"/>
+          <w:numId w:val="6"/>
+        </w:numPr>
+      </w:pPr>
+      <w:r>
+        <w:t>The code starts by importing the required libraries: pandas and numpy.</w:t>
+      </w:r>
+    </w:p>
+    <w:p>
+      <w:pPr>
+        <w:numPr>
+          <w:ilvl w:val="0"/>
+          <w:numId w:val="6"/>
+        </w:numPr>
+      </w:pPr>
+      <w:r>
+        <w:t>Four sample datasets (dataset1, dataset2, dataset3, and dataset4) are created from Question 1.</w:t>
+      </w:r>
+    </w:p>
+    <w:p>
+      <w:pPr>
+        <w:numPr>
+          <w:ilvl w:val="0"/>
+          <w:numId w:val="6"/>
+        </w:numPr>
+      </w:pPr>
+      <w:r>
+        <w:t>The concatenate_and_analyze() function is defined, which takes the four datasets as input.</w:t>
+      </w:r>
+    </w:p>
+    <w:p>
+      <w:pPr>
+        <w:numPr>
+          <w:ilvl w:val="0"/>
+          <w:numId w:val="6"/>
+        </w:numPr>
+      </w:pPr>
+      <w:r>
+        <w:t>Inside the function, each dataset is converted to a DataFrame using pd.DataFrame.from_dict().</w:t>
+      </w:r>
+    </w:p>
+    <w:p>
+      <w:pPr>
+        <w:numPr>
+          <w:ilvl w:val="0"/>
+          <w:numId w:val="6"/>
+        </w:numPr>
+      </w:pPr>
+      <w:r>
+        <w:t>The Pandas operations section begins:</w:t>
+      </w:r>
+    </w:p>
+    <w:p>
+      <w:pPr>
+        <w:numPr>
+          <w:ilvl w:val="1"/>
+          <w:numId w:val="6"/>
+        </w:numPr>
+      </w:pPr>
+      <w:r>
+        <w:t>The four DataFrames are concatenated along columns using pd.concat(axis=1).</w:t>
+      </w:r>
+    </w:p>
+    <w:p>
+      <w:pPr>
+        <w:numPr>
+          <w:ilvl w:val="1"/>
+          <w:numId w:val="6"/>
+        </w:numPr>
+      </w:pPr>
+      <w:r>
+        <w:t>Duplicate rows are removed from the concatenated DataFrame using df_concat.drop_duplicates().</w:t>
+      </w:r>
+    </w:p>
+    <w:p>
+      <w:pPr>
+        <w:numPr>
+          <w:ilvl w:val="1"/>
+          <w:numId w:val="6"/>
+        </w:numPr>
+      </w:pPr>
+      <w:r>
+        <w:t>The number of rows and columns in the resulting DataFrame is printed using df_concat.shape.</w:t>
+      </w:r>
+    </w:p>
+    <w:p>
+      <w:pPr>
+        <w:numPr>
+          <w:ilvl w:val="0"/>
+          <w:numId w:val="6"/>
+        </w:numPr>
+      </w:pPr>
+      <w:r>
+        <w:t>The NumPy operations section begins:</w:t>
+      </w:r>
+    </w:p>
+    <w:p>
+      <w:pPr>
+        <w:numPr>
+          <w:ilvl w:val="1"/>
+          <w:numId w:val="6"/>
+        </w:numPr>
+      </w:pPr>
+      <w:r>
+        <w:lastRenderedPageBreak/>
+        <w:t>The numeric columns in the DataFrame are identified using df_concat.select_dtypes(include=[np.number]).</w:t>
+      </w:r>
+    </w:p>
+    <w:p>
+      <w:pPr>
+        <w:numPr>
+          <w:ilvl w:val="1"/>
+          <w:numId w:val="6"/>
+        </w:numPr>
+      </w:pPr>
+      <w:r>
+        <w:t>The numeric data is selected from the DataFrame and converted to a NumPy array using df_concat[numeric_cols].to_numpy().</w:t>
+      </w:r>
+    </w:p>
+    <w:p>
+      <w:pPr>
+        <w:numPr>
+          <w:ilvl w:val="1"/>
+          <w:numId w:val="6"/>
+        </w:numPr>
+      </w:pPr>
+      <w:r>
+        <w:t>A comment is added to explain that the .T represents the transpose of the numeric data.</w:t>
+      </w:r>
+    </w:p>
+    <w:p>
+      <w:pPr>
+        <w:numPr>
+          <w:ilvl w:val="0"/>
+          <w:numId w:val="6"/>
+        </w:numPr>
+      </w:pPr>
+      <w:r>
+        <w:t>If there are any numeric columns:</w:t>
+      </w:r>
+    </w:p>
+    <w:p>
+      <w:pPr>
+        <w:numPr>
+          <w:ilvl w:val="1"/>
+          <w:numId w:val="6"/>
+        </w:numPr>
+      </w:pPr>
+      <w:r>
+        <w:t>The correlation matrix for the numeric columns is calculated using np.corrcoef(numeric_data.T).</w:t>
+      </w:r>
+    </w:p>
+    <w:p>
+      <w:pPr>
+        <w:numPr>
+          <w:ilvl w:val="1"/>
+          <w:numId w:val="6"/>
+        </w:numPr>
+      </w:pPr>
+      <w:r>
+        <w:t>A comment is added to explain that np.corrcoef() is used to calculate the correlation matrix.</w:t>
+      </w:r>
+    </w:p>
+    <w:p>
+      <w:pPr>
+        <w:numPr>
+          <w:ilvl w:val="1"/>
+          <w:numId w:val="6"/>
+        </w:numPr>
+      </w:pPr>
+      <w:r>
+        <w:t>The pair of columns with the highest correlation coefficient is identified by iterating over the correlation matrix.</w:t>
+      </w:r>
+    </w:p>
+    <w:p>
+      <w:pPr>
+        <w:numPr>
+          <w:ilvl w:val="1"/>
+          <w:numId w:val="6"/>
+        </w:numPr>
+      </w:pPr>
+      <w:r>
+        <w:t>The names of the columns with the highest correlation and their correlation coefficient are printed.</w:t>
+      </w:r>
+    </w:p>
+    <w:p>
+      <w:pPr>
+        <w:numPr>
+          <w:ilvl w:val="0"/>
+          <w:numId w:val="6"/>
+        </w:numPr>
+      </w:pPr>
+      <w:r>
+        <w:t>If there are no numeric columns, a message is printed indicating that no numeric columns were found in the DataFrame.</w:t>
+      </w:r>
+    </w:p>
+    <w:p>
+      <w:pPr>
+        <w:numPr>
+          <w:ilvl w:val="0"/>
+          <w:numId w:val="6"/>
+        </w:numPr>
+      </w:pPr>
+      <w:r>
+        <w:t>Finally, the concatenate_and_analyze() function is called with the sample datasets.</w:t>
+      </w:r>
+    </w:p>
+    <w:p/>
+    <w:p>
+      <w:pPr>
+        <w:pStyle w:val="Heading1"/>
+        <w:rPr>
+          <w:sz w:val="24"/>
+          <w:szCs w:val="24"/>
+        </w:rPr>
+      </w:pPr>
+      <w:bookmarkStart w:id="2" w:name="_Toc181020358"/>
       <w:r>
         <w:rPr>
           <w:rStyle w:val="Heading3Char"/>
           <w:sz w:val="24"/>
           <w:szCs w:val="24"/>
         </w:rPr>
-        <w:t>2</w:t>
-      </w:r>
-      <w:bookmarkEnd w:id="1"/>
+        <w:t>Question 3</w:t>
+      </w:r>
+      <w:bookmarkEnd w:id="2"/>
       <w:r>
         <w:rPr>
           <w:sz w:val="24"/>
@@ -2270,6 +2710,61 @@
         <w:t xml:space="preserve"> </w:t>
       </w:r>
     </w:p>
+    <w:p>
+      <w:pPr>
+        <w:numPr>
+          <w:ilvl w:val="0"/>
+          <w:numId w:val="7"/>
+        </w:numPr>
+      </w:pPr>
+      <w:r>
+        <w:t>This algorithm demonstrates the use of NumPy for numerical computations and array manipulation.</w:t>
+      </w:r>
+    </w:p>
+    <w:p>
+      <w:pPr>
+        <w:numPr>
+          <w:ilvl w:val="0"/>
+          <w:numId w:val="7"/>
+        </w:numPr>
+      </w:pPr>
+      <w:r>
+        <w:t>Taking the mean of a sliding window is a common operation in signal processing and time series analysis.</w:t>
+      </w:r>
+    </w:p>
+    <w:p>
+      <w:pPr>
+        <w:numPr>
+          <w:ilvl w:val="0"/>
+          <w:numId w:val="7"/>
+        </w:numPr>
+      </w:pPr>
+      <w:r>
+        <w:t>Calculating the minimum and maximum values of the mean data can provide insights into the overall distribution and range of the data.</w:t>
+      </w:r>
+    </w:p>
+    <w:p>
+      <w:pPr>
+        <w:numPr>
+          <w:ilvl w:val="0"/>
+          <w:numId w:val="7"/>
+        </w:numPr>
+      </w:pPr>
+      <w:r>
+        <w:t>The [value]max calculation involves finding the maximum absolute value, which can be useful in various applications, such as normalization or scaling of data.</w:t>
+      </w:r>
+    </w:p>
+    <w:p>
+      <w:pPr>
+        <w:numPr>
+          <w:ilvl w:val="0"/>
+          <w:numId w:val="7"/>
+        </w:numPr>
+      </w:pPr>
+      <w:r>
+        <w:t>This task showcases the ability to perform element-wise operations on NumPy arrays, which is essential in many data processing and analysis tasks.</w:t>
+      </w:r>
+    </w:p>
     <w:p/>
     <w:p>
       <w:pPr>
@@ -2279,92 +2774,42 @@
           <w:szCs w:val="24"/>
         </w:rPr>
       </w:pPr>
-      <w:bookmarkStart w:id="2" w:name="_Toc181020358"/>
+      <w:bookmarkStart w:id="3" w:name="_Toc181020359"/>
       <w:r>
         <w:rPr>
           <w:rStyle w:val="Heading3Char"/>
           <w:sz w:val="24"/>
           <w:szCs w:val="24"/>
         </w:rPr>
-        <w:t xml:space="preserve">Question </w:t>
-      </w:r>
+        <w:lastRenderedPageBreak/>
+        <w:t>Question 4</w:t>
+      </w:r>
+      <w:bookmarkEnd w:id="3"/>
+      <w:r>
+        <w:rPr>
+          <w:sz w:val="24"/>
+          <w:szCs w:val="24"/>
+        </w:rPr>
+        <w:t xml:space="preserve"> </w:t>
+      </w:r>
+    </w:p>
+    <w:p/>
+    <w:p>
+      <w:pPr>
+        <w:pStyle w:val="Heading1"/>
+        <w:rPr>
+          <w:sz w:val="24"/>
+          <w:szCs w:val="24"/>
+        </w:rPr>
+      </w:pPr>
+      <w:bookmarkStart w:id="4" w:name="_Toc181020360"/>
       <w:r>
         <w:rPr>
           <w:rStyle w:val="Heading3Char"/>
           <w:sz w:val="24"/>
           <w:szCs w:val="24"/>
         </w:rPr>
-        <w:t>3</w:t>
-      </w:r>
-      <w:bookmarkEnd w:id="2"/>
-      <w:r>
-        <w:rPr>
-          <w:sz w:val="24"/>
-          <w:szCs w:val="24"/>
-        </w:rPr>
-        <w:t xml:space="preserve"> </w:t>
-      </w:r>
-    </w:p>
-    <w:p/>
-    <w:p>
-      <w:pPr>
-        <w:pStyle w:val="Heading1"/>
-        <w:rPr>
-          <w:sz w:val="24"/>
-          <w:szCs w:val="24"/>
-        </w:rPr>
-      </w:pPr>
-      <w:bookmarkStart w:id="3" w:name="_Toc181020359"/>
-      <w:r>
-        <w:rPr>
-          <w:rStyle w:val="Heading3Char"/>
-          <w:sz w:val="24"/>
-          <w:szCs w:val="24"/>
-        </w:rPr>
-        <w:t xml:space="preserve">Question </w:t>
-      </w:r>
-      <w:r>
-        <w:rPr>
-          <w:rStyle w:val="Heading3Char"/>
-          <w:sz w:val="24"/>
-          <w:szCs w:val="24"/>
-        </w:rPr>
-        <w:t>4</w:t>
-      </w:r>
-      <w:bookmarkEnd w:id="3"/>
-      <w:r>
-        <w:rPr>
-          <w:sz w:val="24"/>
-          <w:szCs w:val="24"/>
-        </w:rPr>
-        <w:t xml:space="preserve"> </w:t>
-      </w:r>
-    </w:p>
-    <w:p/>
-    <w:p>
-      <w:pPr>
-        <w:pStyle w:val="Heading1"/>
-        <w:rPr>
-          <w:sz w:val="24"/>
-          <w:szCs w:val="24"/>
-        </w:rPr>
-      </w:pPr>
-      <w:bookmarkStart w:id="4" w:name="_Toc181020360"/>
-      <w:r>
-        <w:rPr>
-          <w:rStyle w:val="Heading3Char"/>
-          <w:sz w:val="24"/>
-          <w:szCs w:val="24"/>
-        </w:rPr>
-        <w:t xml:space="preserve">Question </w:t>
-      </w:r>
-      <w:r>
-        <w:rPr>
-          <w:rStyle w:val="Heading3Char"/>
-          <w:sz w:val="24"/>
-          <w:szCs w:val="24"/>
-        </w:rPr>
-        <w:t>5</w:t>
+        <w:t>Question 5</w:t>
       </w:r>
       <w:bookmarkEnd w:id="4"/>
     </w:p>
@@ -2567,6 +3012,7 @@
           <w:b/>
           <w:bCs/>
         </w:rPr>
+        <w:lastRenderedPageBreak/>
         <w:t>[NOTE: For the table of contents to function properly, you must use the correct headings for all your chapters and subchapters.</w:t>
       </w:r>
     </w:p>
@@ -2727,7 +3173,6 @@
           <w:lang w:eastAsia="zh-CN"/>
           <w14:ligatures w14:val="none"/>
         </w:rPr>
-        <w:lastRenderedPageBreak/>
         <w:t>Assessment Outline</w:t>
       </w:r>
       <w:bookmarkEnd w:id="7"/>
@@ -2882,78 +3327,7 @@
           <w:lang w:eastAsia="zh-CN"/>
           <w14:ligatures w14:val="none"/>
         </w:rPr>
-        <w:t>(</w:t>
-      </w:r>
-      <w:proofErr w:type="spellStart"/>
-      <w:r>
-        <w:rPr>
-          <w:rFonts w:ascii="Calibri" w:eastAsia="Calibri" w:hAnsi="Calibri" w:cs="Calibri"/>
-          <w:color w:val="4472C4"/>
-          <w:kern w:val="0"/>
-          <w:sz w:val="22"/>
-          <w:szCs w:val="22"/>
-          <w:shd w:val="clear" w:color="auto" w:fill="FFFFFF"/>
-          <w:lang w:eastAsia="zh-CN"/>
-          <w14:ligatures w14:val="none"/>
-        </w:rPr>
-        <w:t>numeric_df</w:t>
-      </w:r>
-      <w:proofErr w:type="spellEnd"/>
-      <w:r>
-        <w:rPr>
-          <w:rFonts w:ascii="Calibri" w:eastAsia="Calibri" w:hAnsi="Calibri" w:cs="Calibri"/>
-          <w:color w:val="4472C4"/>
-          <w:kern w:val="0"/>
-          <w:sz w:val="22"/>
-          <w:szCs w:val="22"/>
-          <w:shd w:val="clear" w:color="auto" w:fill="FFFFFF"/>
-          <w:lang w:eastAsia="zh-CN"/>
-          <w14:ligatures w14:val="none"/>
-        </w:rPr>
-        <w:t xml:space="preserve"> =</w:t>
-      </w:r>
-      <w:proofErr w:type="spellStart"/>
-      <w:proofErr w:type="gramStart"/>
-      <w:r>
-        <w:rPr>
-          <w:rFonts w:ascii="Calibri" w:eastAsia="Calibri" w:hAnsi="Calibri" w:cs="Calibri"/>
-          <w:color w:val="4472C4"/>
-          <w:kern w:val="0"/>
-          <w:sz w:val="22"/>
-          <w:szCs w:val="22"/>
-          <w:shd w:val="clear" w:color="auto" w:fill="FFFFFF"/>
-          <w:lang w:eastAsia="zh-CN"/>
-          <w14:ligatures w14:val="none"/>
-        </w:rPr>
-        <w:t>df.select</w:t>
-      </w:r>
-      <w:proofErr w:type="gramEnd"/>
-      <w:r>
-        <w:rPr>
-          <w:rFonts w:ascii="Calibri" w:eastAsia="Calibri" w:hAnsi="Calibri" w:cs="Calibri"/>
-          <w:color w:val="4472C4"/>
-          <w:kern w:val="0"/>
-          <w:sz w:val="22"/>
-          <w:szCs w:val="22"/>
-          <w:shd w:val="clear" w:color="auto" w:fill="FFFFFF"/>
-          <w:lang w:eastAsia="zh-CN"/>
-          <w14:ligatures w14:val="none"/>
-        </w:rPr>
-        <w:t>_dtypes</w:t>
-      </w:r>
-      <w:proofErr w:type="spellEnd"/>
-      <w:r>
-        <w:rPr>
-          <w:rFonts w:ascii="Calibri" w:eastAsia="Calibri" w:hAnsi="Calibri" w:cs="Calibri"/>
-          <w:color w:val="4472C4"/>
-          <w:kern w:val="0"/>
-          <w:sz w:val="22"/>
-          <w:szCs w:val="22"/>
-          <w:shd w:val="clear" w:color="auto" w:fill="FFFFFF"/>
-          <w:lang w:eastAsia="zh-CN"/>
-          <w14:ligatures w14:val="none"/>
-        </w:rPr>
-        <w:t>(include=['number'])</w:t>
+        <w:t>(numeric_df =df.select_dtypes(include=['number'])</w:t>
       </w:r>
     </w:p>
     <w:p>
@@ -2971,7 +3345,6 @@
           <w14:ligatures w14:val="none"/>
         </w:rPr>
       </w:pPr>
-      <w:proofErr w:type="spellStart"/>
       <w:r>
         <w:rPr>
           <w:rFonts w:ascii="Calibri" w:eastAsia="Calibri" w:hAnsi="Calibri" w:cs="Calibri"/>
@@ -2983,64 +3356,7 @@
           <w:lang w:eastAsia="zh-CN"/>
           <w14:ligatures w14:val="none"/>
         </w:rPr>
-        <w:t>categorical_df</w:t>
-      </w:r>
-      <w:proofErr w:type="spellEnd"/>
-      <w:r>
-        <w:rPr>
-          <w:rFonts w:ascii="Calibri" w:eastAsia="Calibri" w:hAnsi="Calibri" w:cs="Calibri"/>
-          <w:color w:val="4472C4"/>
-          <w:kern w:val="0"/>
-          <w:sz w:val="22"/>
-          <w:szCs w:val="22"/>
-          <w:shd w:val="clear" w:color="auto" w:fill="FFFFFF"/>
-          <w:lang w:eastAsia="zh-CN"/>
-          <w14:ligatures w14:val="none"/>
-        </w:rPr>
-        <w:t xml:space="preserve"> = </w:t>
-      </w:r>
-      <w:proofErr w:type="spellStart"/>
-      <w:proofErr w:type="gramStart"/>
-      <w:r>
-        <w:rPr>
-          <w:rFonts w:ascii="Calibri" w:eastAsia="Calibri" w:hAnsi="Calibri" w:cs="Calibri"/>
-          <w:color w:val="4472C4"/>
-          <w:kern w:val="0"/>
-          <w:sz w:val="22"/>
-          <w:szCs w:val="22"/>
-          <w:shd w:val="clear" w:color="auto" w:fill="FFFFFF"/>
-          <w:lang w:eastAsia="zh-CN"/>
-          <w14:ligatures w14:val="none"/>
-        </w:rPr>
-        <w:t>df.select</w:t>
-      </w:r>
-      <w:proofErr w:type="gramEnd"/>
-      <w:r>
-        <w:rPr>
-          <w:rFonts w:ascii="Calibri" w:eastAsia="Calibri" w:hAnsi="Calibri" w:cs="Calibri"/>
-          <w:color w:val="4472C4"/>
-          <w:kern w:val="0"/>
-          <w:sz w:val="22"/>
-          <w:szCs w:val="22"/>
-          <w:shd w:val="clear" w:color="auto" w:fill="FFFFFF"/>
-          <w:lang w:eastAsia="zh-CN"/>
-          <w14:ligatures w14:val="none"/>
-        </w:rPr>
-        <w:t>_dtypes</w:t>
-      </w:r>
-      <w:proofErr w:type="spellEnd"/>
-      <w:r>
-        <w:rPr>
-          <w:rFonts w:ascii="Calibri" w:eastAsia="Calibri" w:hAnsi="Calibri" w:cs="Calibri"/>
-          <w:color w:val="4472C4"/>
-          <w:kern w:val="0"/>
-          <w:sz w:val="22"/>
-          <w:szCs w:val="22"/>
-          <w:shd w:val="clear" w:color="auto" w:fill="FFFFFF"/>
-          <w:lang w:eastAsia="zh-CN"/>
-          <w14:ligatures w14:val="none"/>
-        </w:rPr>
-        <w:t>(exclude=['number'])</w:t>
+        <w:t>categorical_df = df.select_dtypes(exclude=['number'])</w:t>
       </w:r>
     </w:p>
     <w:p>
@@ -3098,7 +3414,21 @@
           <w:lang w:eastAsia="zh-CN"/>
           <w14:ligatures w14:val="none"/>
         </w:rPr>
-        <w:t xml:space="preserve">Your function should accept a Data Frame as input and categorize its columns into numeric and categorical types, then display the lists of numeric and categorical columns. Include a section in your report where you discuss your interpretation of this task and its significance within the field of artificial intelligence and make sure to run the code and attach a screenshot of your machine in the appendix of your report. </w:t>
+        <w:t xml:space="preserve">Your function should accept a Data Frame as input and categorize its columns into numeric and categorical types, then display the lists of numeric and categorical columns. Include a section in your report where you discuss your interpretation of this task and its significance within the field of artificial </w:t>
+      </w:r>
+      <w:r>
+        <w:rPr>
+          <w:rFonts w:ascii="Calibri" w:eastAsia="Calibri" w:hAnsi="Calibri" w:cs="Calibri"/>
+          <w:color w:val="0D0D0D"/>
+          <w:kern w:val="0"/>
+          <w:sz w:val="22"/>
+          <w:szCs w:val="22"/>
+          <w:shd w:val="clear" w:color="auto" w:fill="FFFFFF"/>
+          <w:lang w:eastAsia="zh-CN"/>
+          <w14:ligatures w14:val="none"/>
+        </w:rPr>
+        <w:lastRenderedPageBreak/>
+        <w:t xml:space="preserve">intelligence and make sure to run the code and attach a screenshot of your machine in the appendix of your report. </w:t>
       </w:r>
     </w:p>
     <w:p>
@@ -3287,33 +3617,7 @@
           <w:lang w:eastAsia="zh-CN"/>
           <w14:ligatures w14:val="none"/>
         </w:rPr>
-        <w:t xml:space="preserve">Print the number of rows and columns in the resulting </w:t>
-      </w:r>
-      <w:proofErr w:type="spellStart"/>
-      <w:r>
-        <w:rPr>
-          <w:rFonts w:ascii="Calibri" w:eastAsia="Calibri" w:hAnsi="Calibri" w:cs="Calibri"/>
-          <w:bCs/>
-          <w:kern w:val="0"/>
-          <w:sz w:val="22"/>
-          <w:szCs w:val="22"/>
-          <w:lang w:eastAsia="zh-CN"/>
-          <w14:ligatures w14:val="none"/>
-        </w:rPr>
-        <w:t>DataFrame</w:t>
-      </w:r>
-      <w:proofErr w:type="spellEnd"/>
-      <w:r>
-        <w:rPr>
-          <w:rFonts w:ascii="Calibri" w:eastAsia="Calibri" w:hAnsi="Calibri" w:cs="Calibri"/>
-          <w:bCs/>
-          <w:kern w:val="0"/>
-          <w:sz w:val="22"/>
-          <w:szCs w:val="22"/>
-          <w:lang w:eastAsia="zh-CN"/>
-          <w14:ligatures w14:val="none"/>
-        </w:rPr>
-        <w:t>.</w:t>
+        <w:t>Print the number of rows and columns in the resulting DataFrame.</w:t>
       </w:r>
     </w:p>
     <w:p>
@@ -3553,33 +3857,7 @@
           <w:lang w:eastAsia="zh-CN"/>
           <w14:ligatures w14:val="none"/>
         </w:rPr>
-        <w:t xml:space="preserve">Create a NumPy array with 1000 random elements (numbers) and take the mean of every </w:t>
-      </w:r>
-      <w:proofErr w:type="gramStart"/>
-      <w:r>
-        <w:rPr>
-          <w:rFonts w:ascii="Calibri" w:eastAsia="Calibri" w:hAnsi="Calibri" w:cs="Calibri"/>
-          <w:color w:val="000000"/>
-          <w:kern w:val="0"/>
-          <w:sz w:val="22"/>
-          <w:szCs w:val="22"/>
-          <w:lang w:eastAsia="zh-CN"/>
-          <w14:ligatures w14:val="none"/>
-        </w:rPr>
-        <w:t>5 sample</w:t>
-      </w:r>
-      <w:proofErr w:type="gramEnd"/>
-      <w:r>
-        <w:rPr>
-          <w:rFonts w:ascii="Calibri" w:eastAsia="Calibri" w:hAnsi="Calibri" w:cs="Calibri"/>
-          <w:color w:val="000000"/>
-          <w:kern w:val="0"/>
-          <w:sz w:val="22"/>
-          <w:szCs w:val="22"/>
-          <w:lang w:eastAsia="zh-CN"/>
-          <w14:ligatures w14:val="none"/>
-        </w:rPr>
-        <w:t xml:space="preserve"> window. </w:t>
+        <w:t xml:space="preserve">Create a NumPy array with 1000 random elements (numbers) and take the mean of every 5 sample window. </w:t>
       </w:r>
     </w:p>
     <w:p>
@@ -3609,10 +3887,8 @@
           <w:lang w:eastAsia="zh-CN"/>
           <w14:ligatures w14:val="none"/>
         </w:rPr>
-        <w:t>[</w:t>
-      </w:r>
-      <w:proofErr w:type="spellStart"/>
-      <w:proofErr w:type="gramStart"/>
+        <w:t>[data</w:t>
+      </w:r>
       <w:r>
         <w:rPr>
           <w:rFonts w:ascii="Calibri" w:eastAsia="Calibri" w:hAnsi="Calibri" w:cs="Calibri"/>
@@ -3620,10 +3896,11 @@
           <w:kern w:val="0"/>
           <w:sz w:val="22"/>
           <w:szCs w:val="22"/>
-          <w:lang w:eastAsia="zh-CN"/>
-          <w14:ligatures w14:val="none"/>
-        </w:rPr>
-        <w:t>data</w:t>
+          <w:vertAlign w:val="subscript"/>
+          <w:lang w:eastAsia="zh-CN"/>
+          <w14:ligatures w14:val="none"/>
+        </w:rPr>
+        <w:t>mean</w:t>
       </w:r>
       <w:r>
         <w:rPr>
@@ -3632,63 +3909,10 @@
           <w:kern w:val="0"/>
           <w:sz w:val="22"/>
           <w:szCs w:val="22"/>
-          <w:vertAlign w:val="subscript"/>
-          <w:lang w:eastAsia="zh-CN"/>
-          <w14:ligatures w14:val="none"/>
-        </w:rPr>
-        <w:t>mean</w:t>
-      </w:r>
-      <w:proofErr w:type="spellEnd"/>
-      <w:r>
-        <w:rPr>
-          <w:rFonts w:ascii="Calibri" w:eastAsia="Calibri" w:hAnsi="Calibri" w:cs="Calibri"/>
-          <w:color w:val="000000"/>
-          <w:kern w:val="0"/>
-          <w:sz w:val="22"/>
-          <w:szCs w:val="22"/>
-          <w:lang w:eastAsia="zh-CN"/>
-          <w14:ligatures w14:val="none"/>
-        </w:rPr>
-        <w:t>]  &lt;</w:t>
-      </w:r>
-      <w:proofErr w:type="gramEnd"/>
-      <w:r>
-        <w:rPr>
-          <w:rFonts w:ascii="Calibri" w:eastAsia="Calibri" w:hAnsi="Calibri" w:cs="Calibri"/>
-          <w:color w:val="000000"/>
-          <w:kern w:val="0"/>
-          <w:sz w:val="22"/>
-          <w:szCs w:val="22"/>
-          <w:lang w:eastAsia="zh-CN"/>
-          <w14:ligatures w14:val="none"/>
-        </w:rPr>
-        <w:t xml:space="preserve"> -- mean ( [ </w:t>
-      </w:r>
-      <w:proofErr w:type="spellStart"/>
-      <w:r>
-        <w:rPr>
-          <w:rFonts w:ascii="Calibri" w:eastAsia="Calibri" w:hAnsi="Calibri" w:cs="Calibri"/>
-          <w:color w:val="000000"/>
-          <w:kern w:val="0"/>
-          <w:sz w:val="22"/>
-          <w:szCs w:val="22"/>
-          <w:lang w:eastAsia="zh-CN"/>
-          <w14:ligatures w14:val="none"/>
-        </w:rPr>
-        <w:t>numpy_array</w:t>
-      </w:r>
-      <w:proofErr w:type="spellEnd"/>
-      <w:r>
-        <w:rPr>
-          <w:rFonts w:ascii="Calibri" w:eastAsia="Calibri" w:hAnsi="Calibri" w:cs="Calibri"/>
-          <w:color w:val="000000"/>
-          <w:kern w:val="0"/>
-          <w:sz w:val="22"/>
-          <w:szCs w:val="22"/>
-          <w:lang w:eastAsia="zh-CN"/>
-          <w14:ligatures w14:val="none"/>
-        </w:rPr>
-        <w:t xml:space="preserve"> (1 : 5 : end ) ] )</w:t>
+          <w:lang w:eastAsia="zh-CN"/>
+          <w14:ligatures w14:val="none"/>
+        </w:rPr>
+        <w:t>]  &lt; -- mean ( [ numpy_array (1 : 5 : end ) ] )</w:t>
       </w:r>
     </w:p>
     <w:p>
@@ -3718,9 +3942,8 @@
           <w:lang w:eastAsia="zh-CN"/>
           <w14:ligatures w14:val="none"/>
         </w:rPr>
-        <w:t xml:space="preserve">[data]min &lt; -- min </w:t>
-      </w:r>
-      <w:proofErr w:type="gramStart"/>
+        <w:t>[data]min &lt; -- min ( [ data</w:t>
+      </w:r>
       <w:r>
         <w:rPr>
           <w:rFonts w:ascii="Calibri" w:eastAsia="Calibri" w:hAnsi="Calibri" w:cs="Calibri"/>
@@ -3728,63 +3951,11 @@
           <w:kern w:val="0"/>
           <w:sz w:val="22"/>
           <w:szCs w:val="22"/>
-          <w:lang w:eastAsia="zh-CN"/>
-          <w14:ligatures w14:val="none"/>
-        </w:rPr>
-        <w:t>( [</w:t>
-      </w:r>
-      <w:proofErr w:type="gramEnd"/>
-      <w:r>
-        <w:rPr>
-          <w:rFonts w:ascii="Calibri" w:eastAsia="Calibri" w:hAnsi="Calibri" w:cs="Calibri"/>
-          <w:color w:val="000000"/>
-          <w:kern w:val="0"/>
-          <w:sz w:val="22"/>
-          <w:szCs w:val="22"/>
-          <w:lang w:eastAsia="zh-CN"/>
-          <w14:ligatures w14:val="none"/>
-        </w:rPr>
-        <w:t xml:space="preserve"> </w:t>
-      </w:r>
-      <w:proofErr w:type="spellStart"/>
-      <w:r>
-        <w:rPr>
-          <w:rFonts w:ascii="Calibri" w:eastAsia="Calibri" w:hAnsi="Calibri" w:cs="Calibri"/>
-          <w:color w:val="000000"/>
-          <w:kern w:val="0"/>
-          <w:sz w:val="22"/>
-          <w:szCs w:val="22"/>
-          <w:lang w:eastAsia="zh-CN"/>
-          <w14:ligatures w14:val="none"/>
-        </w:rPr>
-        <w:t>data</w:t>
-      </w:r>
-      <w:r>
-        <w:rPr>
-          <w:rFonts w:ascii="Calibri" w:eastAsia="Calibri" w:hAnsi="Calibri" w:cs="Calibri"/>
-          <w:color w:val="000000"/>
-          <w:kern w:val="0"/>
-          <w:sz w:val="22"/>
-          <w:szCs w:val="22"/>
           <w:vertAlign w:val="subscript"/>
           <w:lang w:eastAsia="zh-CN"/>
           <w14:ligatures w14:val="none"/>
         </w:rPr>
-        <w:t>mean</w:t>
-      </w:r>
-      <w:proofErr w:type="spellEnd"/>
-      <w:r>
-        <w:rPr>
-          <w:rFonts w:ascii="Calibri" w:eastAsia="Calibri" w:hAnsi="Calibri" w:cs="Calibri"/>
-          <w:color w:val="000000"/>
-          <w:kern w:val="0"/>
-          <w:sz w:val="22"/>
-          <w:szCs w:val="22"/>
-          <w:vertAlign w:val="subscript"/>
-          <w:lang w:eastAsia="zh-CN"/>
-          <w14:ligatures w14:val="none"/>
-        </w:rPr>
-        <w:t xml:space="preserve"> </w:t>
+        <w:t xml:space="preserve">mean </w:t>
       </w:r>
       <w:r>
         <w:rPr>
@@ -3826,10 +3997,8 @@
           <w:lang w:eastAsia="zh-CN"/>
           <w14:ligatures w14:val="none"/>
         </w:rPr>
-        <w:lastRenderedPageBreak/>
-        <w:t xml:space="preserve">[data]max &lt; -- max </w:t>
-      </w:r>
-      <w:proofErr w:type="gramStart"/>
+        <w:t>[data]max &lt; -- max ( [ data</w:t>
+      </w:r>
       <w:r>
         <w:rPr>
           <w:rFonts w:ascii="Calibri" w:eastAsia="Calibri" w:hAnsi="Calibri" w:cs="Calibri"/>
@@ -3837,63 +4006,11 @@
           <w:kern w:val="0"/>
           <w:sz w:val="22"/>
           <w:szCs w:val="22"/>
-          <w:lang w:eastAsia="zh-CN"/>
-          <w14:ligatures w14:val="none"/>
-        </w:rPr>
-        <w:t>( [</w:t>
-      </w:r>
-      <w:proofErr w:type="gramEnd"/>
-      <w:r>
-        <w:rPr>
-          <w:rFonts w:ascii="Calibri" w:eastAsia="Calibri" w:hAnsi="Calibri" w:cs="Calibri"/>
-          <w:color w:val="000000"/>
-          <w:kern w:val="0"/>
-          <w:sz w:val="22"/>
-          <w:szCs w:val="22"/>
-          <w:lang w:eastAsia="zh-CN"/>
-          <w14:ligatures w14:val="none"/>
-        </w:rPr>
-        <w:t xml:space="preserve"> </w:t>
-      </w:r>
-      <w:proofErr w:type="spellStart"/>
-      <w:r>
-        <w:rPr>
-          <w:rFonts w:ascii="Calibri" w:eastAsia="Calibri" w:hAnsi="Calibri" w:cs="Calibri"/>
-          <w:color w:val="000000"/>
-          <w:kern w:val="0"/>
-          <w:sz w:val="22"/>
-          <w:szCs w:val="22"/>
-          <w:lang w:eastAsia="zh-CN"/>
-          <w14:ligatures w14:val="none"/>
-        </w:rPr>
-        <w:t>data</w:t>
-      </w:r>
-      <w:r>
-        <w:rPr>
-          <w:rFonts w:ascii="Calibri" w:eastAsia="Calibri" w:hAnsi="Calibri" w:cs="Calibri"/>
-          <w:color w:val="000000"/>
-          <w:kern w:val="0"/>
-          <w:sz w:val="22"/>
-          <w:szCs w:val="22"/>
           <w:vertAlign w:val="subscript"/>
           <w:lang w:eastAsia="zh-CN"/>
           <w14:ligatures w14:val="none"/>
         </w:rPr>
-        <w:t>mean</w:t>
-      </w:r>
-      <w:proofErr w:type="spellEnd"/>
-      <w:r>
-        <w:rPr>
-          <w:rFonts w:ascii="Calibri" w:eastAsia="Calibri" w:hAnsi="Calibri" w:cs="Calibri"/>
-          <w:color w:val="000000"/>
-          <w:kern w:val="0"/>
-          <w:sz w:val="22"/>
-          <w:szCs w:val="22"/>
-          <w:vertAlign w:val="subscript"/>
-          <w:lang w:eastAsia="zh-CN"/>
-          <w14:ligatures w14:val="none"/>
-        </w:rPr>
-        <w:t xml:space="preserve"> </w:t>
+        <w:t xml:space="preserve">mean </w:t>
       </w:r>
       <w:r>
         <w:rPr>
@@ -3935,33 +4052,7 @@
           <w:lang w:eastAsia="zh-CN"/>
           <w14:ligatures w14:val="none"/>
         </w:rPr>
-        <w:t xml:space="preserve">[ </w:t>
-      </w:r>
-      <w:proofErr w:type="gramStart"/>
-      <w:r>
-        <w:rPr>
-          <w:rFonts w:ascii="Calibri" w:eastAsia="Calibri" w:hAnsi="Calibri" w:cs="Calibri"/>
-          <w:color w:val="000000"/>
-          <w:kern w:val="0"/>
-          <w:sz w:val="22"/>
-          <w:szCs w:val="22"/>
-          <w:lang w:eastAsia="zh-CN"/>
-          <w14:ligatures w14:val="none"/>
-        </w:rPr>
-        <w:t>value ]</w:t>
-      </w:r>
-      <w:proofErr w:type="gramEnd"/>
-      <w:r>
-        <w:rPr>
-          <w:rFonts w:ascii="Calibri" w:eastAsia="Calibri" w:hAnsi="Calibri" w:cs="Calibri"/>
-          <w:color w:val="000000"/>
-          <w:kern w:val="0"/>
-          <w:sz w:val="22"/>
-          <w:szCs w:val="22"/>
-          <w:lang w:eastAsia="zh-CN"/>
-          <w14:ligatures w14:val="none"/>
-        </w:rPr>
-        <w:t xml:space="preserve"> max &lt; -- max ( abs ( [data]max),  abs([ [data]min])</w:t>
+        <w:t>[ value ] max &lt; -- max ( abs ( [data]max),  abs([ [data]min])</w:t>
       </w:r>
     </w:p>
     <w:p>
@@ -3990,33 +4081,7 @@
           <w:lang w:eastAsia="zh-CN"/>
           <w14:ligatures w14:val="none"/>
         </w:rPr>
-        <w:t xml:space="preserve">Include a section in your </w:t>
-      </w:r>
-      <w:proofErr w:type="gramStart"/>
-      <w:r>
-        <w:rPr>
-          <w:rFonts w:ascii="Calibri" w:eastAsia="Calibri" w:hAnsi="Calibri" w:cs="Calibri"/>
-          <w:bCs/>
-          <w:kern w:val="0"/>
-          <w:sz w:val="22"/>
-          <w:szCs w:val="22"/>
-          <w:lang w:eastAsia="zh-CN"/>
-          <w14:ligatures w14:val="none"/>
-        </w:rPr>
-        <w:t>report  where</w:t>
-      </w:r>
-      <w:proofErr w:type="gramEnd"/>
-      <w:r>
-        <w:rPr>
-          <w:rFonts w:ascii="Calibri" w:eastAsia="Calibri" w:hAnsi="Calibri" w:cs="Calibri"/>
-          <w:bCs/>
-          <w:kern w:val="0"/>
-          <w:sz w:val="22"/>
-          <w:szCs w:val="22"/>
-          <w:lang w:eastAsia="zh-CN"/>
-          <w14:ligatures w14:val="none"/>
-        </w:rPr>
-        <w:t xml:space="preserve"> you </w:t>
+        <w:t xml:space="preserve">Include a section in your report  where you </w:t>
       </w:r>
       <w:r>
         <w:rPr>
@@ -4177,6 +4242,7 @@
           <w:lang w:eastAsia="zh-CN"/>
           <w14:ligatures w14:val="none"/>
         </w:rPr>
+        <w:lastRenderedPageBreak/>
         <w:t>Conduct an exploratory data analysis (EDA) on the Iris dataset from scikit learn using Python. The objective is to provide a comprehensive overview of the dataset, including an examination of its features and target variables, as well as understanding the data structure—specifically its shape, data types, and any missing values. The analysis should include descriptive statistics for each feature, along with visualizations such as histograms and boxplots to explore feature distributions and relationships among the species. Additionally, a correlation matrix should be generated to identify significant correlations between features. Finally, the report should include interpretations and conclusions drawn from the analyses and visualizations, effectively summarizing insights gained from the EDA process. Make sure to run the code and attach a screenshot of your machine in the appendix of your report.</w:t>
       </w:r>
     </w:p>
@@ -4308,33 +4374,7 @@
           <w:lang w:eastAsia="zh-CN"/>
           <w14:ligatures w14:val="none"/>
         </w:rPr>
-        <w:t xml:space="preserve">You are required to submit a video, no longer than 7 minutes, demonstrating your </w:t>
-      </w:r>
-      <w:proofErr w:type="spellStart"/>
-      <w:r>
-        <w:rPr>
-          <w:rFonts w:ascii="Calibri" w:eastAsia="Calibri" w:hAnsi="Calibri" w:cs="Calibri"/>
-          <w:bCs/>
-          <w:kern w:val="0"/>
-          <w:sz w:val="22"/>
-          <w:szCs w:val="22"/>
-          <w:lang w:eastAsia="zh-CN"/>
-          <w14:ligatures w14:val="none"/>
-        </w:rPr>
-        <w:t>Jupyter</w:t>
-      </w:r>
-      <w:proofErr w:type="spellEnd"/>
-      <w:r>
-        <w:rPr>
-          <w:rFonts w:ascii="Calibri" w:eastAsia="Calibri" w:hAnsi="Calibri" w:cs="Calibri"/>
-          <w:bCs/>
-          <w:kern w:val="0"/>
-          <w:sz w:val="22"/>
-          <w:szCs w:val="22"/>
-          <w:lang w:eastAsia="zh-CN"/>
-          <w14:ligatures w14:val="none"/>
-        </w:rPr>
-        <w:t xml:space="preserve"> Notebook in action, with a step-by-step explanation of the code.</w:t>
+        <w:t>You are required to submit a video, no longer than 7 minutes, demonstrating your Jupyter Notebook in action, with a step-by-step explanation of the code.</w:t>
       </w:r>
       <w:bookmarkEnd w:id="11"/>
     </w:p>
@@ -4506,7 +4546,6 @@
           <w:lang w:eastAsia="zh-CN"/>
           <w14:ligatures w14:val="none"/>
         </w:rPr>
-        <w:lastRenderedPageBreak/>
         <w:t>Be submitted by the deadline date specified or be subject to late submission penalties.</w:t>
       </w:r>
     </w:p>
@@ -4877,22 +4916,8 @@
           <w:lang w:val="en-GB" w:eastAsia="zh-CN"/>
           <w14:ligatures w14:val="none"/>
         </w:rPr>
-        <w:t xml:space="preserve">Develop a requirements specification to Integrate file handling and database integration as part of given cognitive system proposal. (help / chat bot, game of </w:t>
-      </w:r>
-      <w:proofErr w:type="gramStart"/>
-      <w:r>
-        <w:rPr>
-          <w:rFonts w:ascii="Calibri" w:eastAsia="Calibri" w:hAnsi="Calibri" w:cs="Calibri"/>
-          <w:color w:val="000000"/>
-          <w:kern w:val="0"/>
-          <w:sz w:val="22"/>
-          <w:szCs w:val="22"/>
-          <w:lang w:val="en-GB" w:eastAsia="zh-CN"/>
-          <w14:ligatures w14:val="none"/>
-        </w:rPr>
-        <w:t>life )</w:t>
-      </w:r>
-      <w:proofErr w:type="gramEnd"/>
+        <w:t>Develop a requirements specification to Integrate file handling and database integration as part of given cognitive system proposal. (help / chat bot, game of life )</w:t>
+      </w:r>
       <w:r>
         <w:rPr>
           <w:rFonts w:ascii="MS Gothic" w:eastAsia="MS Gothic" w:hAnsi="MS Gothic" w:cs="MS Gothic" w:hint="eastAsia"/>
@@ -4941,6 +4966,272 @@
 <file path=word/numbering.xml><?xml version="1.0" encoding="utf-8"?>
 <w:numbering xmlns:wpc="http://schemas.microsoft.com/office/word/2010/wordprocessingCanvas" xmlns:cx="http://schemas.microsoft.com/office/drawing/2014/chartex" xmlns:cx1="http://schemas.microsoft.com/office/drawing/2015/9/8/chartex" xmlns:cx2="http://schemas.microsoft.com/office/drawing/2015/10/21/chartex" xmlns:cx3="http://schemas.microsoft.com/office/drawing/2016/5/9/chartex" xmlns:cx4="http://schemas.microsoft.com/office/drawing/2016/5/10/chartex" xmlns:cx5="http://schemas.microsoft.com/office/drawing/2016/5/11/chartex" xmlns:cx6="http://schemas.microsoft.com/office/drawing/2016/5/12/chartex" xmlns:cx7="http://schemas.microsoft.com/office/drawing/2016/5/13/chartex" xmlns:cx8="http://schemas.microsoft.com/office/drawing/2016/5/14/chartex" xmlns:mc="http://schemas.openxmlformats.org/markup-compatibility/2006" xmlns:aink="http://schemas.microsoft.com/office/drawing/2016/ink" xmlns:am3d="http://schemas.microsoft.com/office/drawing/2017/model3d" xmlns:o="urn:schemas-microsoft-com:office:office" xmlns:oel="http://schemas.microsoft.com/office/2019/extlst" xmlns:r="http://schemas.openxmlformats.org/officeDocument/2006/relationships" xmlns:m="http://schemas.openxmlformats.org/officeDocument/2006/math" xmlns:v="urn:schemas-microsoft-com:vml" xmlns:wp14="http://schemas.microsoft.com/office/word/2010/wordprocessingDrawing" xmlns:wp="http://schemas.openxmlformats.org/drawingml/2006/wordprocessingDrawing" xmlns:w10="urn:schemas-microsoft-com:office:word" xmlns:w="http://schemas.openxmlformats.org/wordprocessingml/2006/main" xmlns:w14="http://schemas.microsoft.com/office/word/2010/wordml" xmlns:w15="http://schemas.microsoft.com/office/word/2012/wordml" xmlns:w16cex="http://schemas.microsoft.com/office/word/2018/wordml/cex" xmlns:w16cid="http://schemas.microsoft.com/office/word/2016/wordml/cid" xmlns:w16="http://schemas.microsoft.com/office/word/2018/wordml" xmlns:w16du="http://schemas.microsoft.com/office/word/2023/wordml/word16du" xmlns:w16sdtdh="http://schemas.microsoft.com/office/word/2020/wordml/sdtdatahash" xmlns:w16se="http://schemas.microsoft.com/office/word/2015/wordml/symex" xmlns:wpg="http://schemas.microsoft.com/office/word/2010/wordprocessingGroup" xmlns:wpi="http://schemas.microsoft.com/office/word/2010/wordprocessingInk" xmlns:wne="http://schemas.microsoft.com/office/word/2006/wordml" xmlns:wps="http://schemas.microsoft.com/office/word/2010/wordprocessingShape" mc:Ignorable="w14 w15 w16se w16cid w16 w16cex w16sdtdh w16du wp14">
   <w:abstractNum w:abstractNumId="0" w15:restartNumberingAfterBreak="0">
+    <w:nsid w:val="0DF220E9"/>
+    <w:multiLevelType w:val="multilevel"/>
+    <w:tmpl w:val="5F302EAE"/>
+    <w:lvl w:ilvl="0">
+      <w:start w:val="1"/>
+      <w:numFmt w:val="bullet"/>
+      <w:lvlText w:val=""/>
+      <w:lvlJc w:val="left"/>
+      <w:pPr>
+        <w:tabs>
+          <w:tab w:val="num" w:pos="720"/>
+        </w:tabs>
+        <w:ind w:left="720" w:hanging="360"/>
+      </w:pPr>
+      <w:rPr>
+        <w:rFonts w:ascii="Symbol" w:hAnsi="Symbol" w:hint="default"/>
+        <w:sz w:val="20"/>
+      </w:rPr>
+    </w:lvl>
+    <w:lvl w:ilvl="1" w:tentative="1">
+      <w:start w:val="1"/>
+      <w:numFmt w:val="bullet"/>
+      <w:lvlText w:val="o"/>
+      <w:lvlJc w:val="left"/>
+      <w:pPr>
+        <w:tabs>
+          <w:tab w:val="num" w:pos="1440"/>
+        </w:tabs>
+        <w:ind w:left="1440" w:hanging="360"/>
+      </w:pPr>
+      <w:rPr>
+        <w:rFonts w:ascii="Courier New" w:hAnsi="Courier New" w:hint="default"/>
+        <w:sz w:val="20"/>
+      </w:rPr>
+    </w:lvl>
+    <w:lvl w:ilvl="2" w:tentative="1">
+      <w:start w:val="1"/>
+      <w:numFmt w:val="bullet"/>
+      <w:lvlText w:val=""/>
+      <w:lvlJc w:val="left"/>
+      <w:pPr>
+        <w:tabs>
+          <w:tab w:val="num" w:pos="2160"/>
+        </w:tabs>
+        <w:ind w:left="2160" w:hanging="360"/>
+      </w:pPr>
+      <w:rPr>
+        <w:rFonts w:ascii="Wingdings" w:hAnsi="Wingdings" w:hint="default"/>
+        <w:sz w:val="20"/>
+      </w:rPr>
+    </w:lvl>
+    <w:lvl w:ilvl="3" w:tentative="1">
+      <w:start w:val="1"/>
+      <w:numFmt w:val="bullet"/>
+      <w:lvlText w:val=""/>
+      <w:lvlJc w:val="left"/>
+      <w:pPr>
+        <w:tabs>
+          <w:tab w:val="num" w:pos="2880"/>
+        </w:tabs>
+        <w:ind w:left="2880" w:hanging="360"/>
+      </w:pPr>
+      <w:rPr>
+        <w:rFonts w:ascii="Wingdings" w:hAnsi="Wingdings" w:hint="default"/>
+        <w:sz w:val="20"/>
+      </w:rPr>
+    </w:lvl>
+    <w:lvl w:ilvl="4" w:tentative="1">
+      <w:start w:val="1"/>
+      <w:numFmt w:val="bullet"/>
+      <w:lvlText w:val=""/>
+      <w:lvlJc w:val="left"/>
+      <w:pPr>
+        <w:tabs>
+          <w:tab w:val="num" w:pos="3600"/>
+        </w:tabs>
+        <w:ind w:left="3600" w:hanging="360"/>
+      </w:pPr>
+      <w:rPr>
+        <w:rFonts w:ascii="Wingdings" w:hAnsi="Wingdings" w:hint="default"/>
+        <w:sz w:val="20"/>
+      </w:rPr>
+    </w:lvl>
+    <w:lvl w:ilvl="5" w:tentative="1">
+      <w:start w:val="1"/>
+      <w:numFmt w:val="bullet"/>
+      <w:lvlText w:val=""/>
+      <w:lvlJc w:val="left"/>
+      <w:pPr>
+        <w:tabs>
+          <w:tab w:val="num" w:pos="4320"/>
+        </w:tabs>
+        <w:ind w:left="4320" w:hanging="360"/>
+      </w:pPr>
+      <w:rPr>
+        <w:rFonts w:ascii="Wingdings" w:hAnsi="Wingdings" w:hint="default"/>
+        <w:sz w:val="20"/>
+      </w:rPr>
+    </w:lvl>
+    <w:lvl w:ilvl="6" w:tentative="1">
+      <w:start w:val="1"/>
+      <w:numFmt w:val="bullet"/>
+      <w:lvlText w:val=""/>
+      <w:lvlJc w:val="left"/>
+      <w:pPr>
+        <w:tabs>
+          <w:tab w:val="num" w:pos="5040"/>
+        </w:tabs>
+        <w:ind w:left="5040" w:hanging="360"/>
+      </w:pPr>
+      <w:rPr>
+        <w:rFonts w:ascii="Wingdings" w:hAnsi="Wingdings" w:hint="default"/>
+        <w:sz w:val="20"/>
+      </w:rPr>
+    </w:lvl>
+    <w:lvl w:ilvl="7" w:tentative="1">
+      <w:start w:val="1"/>
+      <w:numFmt w:val="bullet"/>
+      <w:lvlText w:val=""/>
+      <w:lvlJc w:val="left"/>
+      <w:pPr>
+        <w:tabs>
+          <w:tab w:val="num" w:pos="5760"/>
+        </w:tabs>
+        <w:ind w:left="5760" w:hanging="360"/>
+      </w:pPr>
+      <w:rPr>
+        <w:rFonts w:ascii="Wingdings" w:hAnsi="Wingdings" w:hint="default"/>
+        <w:sz w:val="20"/>
+      </w:rPr>
+    </w:lvl>
+    <w:lvl w:ilvl="8" w:tentative="1">
+      <w:start w:val="1"/>
+      <w:numFmt w:val="bullet"/>
+      <w:lvlText w:val=""/>
+      <w:lvlJc w:val="left"/>
+      <w:pPr>
+        <w:tabs>
+          <w:tab w:val="num" w:pos="6480"/>
+        </w:tabs>
+        <w:ind w:left="6480" w:hanging="360"/>
+      </w:pPr>
+      <w:rPr>
+        <w:rFonts w:ascii="Wingdings" w:hAnsi="Wingdings" w:hint="default"/>
+        <w:sz w:val="20"/>
+      </w:rPr>
+    </w:lvl>
+  </w:abstractNum>
+  <w:abstractNum w:abstractNumId="1" w15:restartNumberingAfterBreak="0">
+    <w:nsid w:val="21B14E64"/>
+    <w:multiLevelType w:val="multilevel"/>
+    <w:tmpl w:val="350673AC"/>
+    <w:lvl w:ilvl="0">
+      <w:start w:val="1"/>
+      <w:numFmt w:val="decimal"/>
+      <w:lvlText w:val="%1."/>
+      <w:lvlJc w:val="left"/>
+      <w:pPr>
+        <w:tabs>
+          <w:tab w:val="num" w:pos="720"/>
+        </w:tabs>
+        <w:ind w:left="720" w:hanging="360"/>
+      </w:pPr>
+    </w:lvl>
+    <w:lvl w:ilvl="1">
+      <w:start w:val="1"/>
+      <w:numFmt w:val="bullet"/>
+      <w:lvlText w:val="o"/>
+      <w:lvlJc w:val="left"/>
+      <w:pPr>
+        <w:tabs>
+          <w:tab w:val="num" w:pos="1440"/>
+        </w:tabs>
+        <w:ind w:left="1440" w:hanging="360"/>
+      </w:pPr>
+      <w:rPr>
+        <w:rFonts w:ascii="Courier New" w:hAnsi="Courier New" w:hint="default"/>
+        <w:sz w:val="20"/>
+      </w:rPr>
+    </w:lvl>
+    <w:lvl w:ilvl="2" w:tentative="1">
+      <w:start w:val="1"/>
+      <w:numFmt w:val="decimal"/>
+      <w:lvlText w:val="%3."/>
+      <w:lvlJc w:val="left"/>
+      <w:pPr>
+        <w:tabs>
+          <w:tab w:val="num" w:pos="2160"/>
+        </w:tabs>
+        <w:ind w:left="2160" w:hanging="360"/>
+      </w:pPr>
+    </w:lvl>
+    <w:lvl w:ilvl="3" w:tentative="1">
+      <w:start w:val="1"/>
+      <w:numFmt w:val="decimal"/>
+      <w:lvlText w:val="%4."/>
+      <w:lvlJc w:val="left"/>
+      <w:pPr>
+        <w:tabs>
+          <w:tab w:val="num" w:pos="2880"/>
+        </w:tabs>
+        <w:ind w:left="2880" w:hanging="360"/>
+      </w:pPr>
+    </w:lvl>
+    <w:lvl w:ilvl="4" w:tentative="1">
+      <w:start w:val="1"/>
+      <w:numFmt w:val="decimal"/>
+      <w:lvlText w:val="%5."/>
+      <w:lvlJc w:val="left"/>
+      <w:pPr>
+        <w:tabs>
+          <w:tab w:val="num" w:pos="3600"/>
+        </w:tabs>
+        <w:ind w:left="3600" w:hanging="360"/>
+      </w:pPr>
+    </w:lvl>
+    <w:lvl w:ilvl="5" w:tentative="1">
+      <w:start w:val="1"/>
+      <w:numFmt w:val="decimal"/>
+      <w:lvlText w:val="%6."/>
+      <w:lvlJc w:val="left"/>
+      <w:pPr>
+        <w:tabs>
+          <w:tab w:val="num" w:pos="4320"/>
+        </w:tabs>
+        <w:ind w:left="4320" w:hanging="360"/>
+      </w:pPr>
+    </w:lvl>
+    <w:lvl w:ilvl="6" w:tentative="1">
+      <w:start w:val="1"/>
+      <w:numFmt w:val="decimal"/>
+      <w:lvlText w:val="%7."/>
+      <w:lvlJc w:val="left"/>
+      <w:pPr>
+        <w:tabs>
+          <w:tab w:val="num" w:pos="5040"/>
+        </w:tabs>
+        <w:ind w:left="5040" w:hanging="360"/>
+      </w:pPr>
+    </w:lvl>
+    <w:lvl w:ilvl="7" w:tentative="1">
+      <w:start w:val="1"/>
+      <w:numFmt w:val="decimal"/>
+      <w:lvlText w:val="%8."/>
+      <w:lvlJc w:val="left"/>
+      <w:pPr>
+        <w:tabs>
+          <w:tab w:val="num" w:pos="5760"/>
+        </w:tabs>
+        <w:ind w:left="5760" w:hanging="360"/>
+      </w:pPr>
+    </w:lvl>
+    <w:lvl w:ilvl="8" w:tentative="1">
+      <w:start w:val="1"/>
+      <w:numFmt w:val="decimal"/>
+      <w:lvlText w:val="%9."/>
+      <w:lvlJc w:val="left"/>
+      <w:pPr>
+        <w:tabs>
+          <w:tab w:val="num" w:pos="6480"/>
+        </w:tabs>
+        <w:ind w:left="6480" w:hanging="360"/>
+      </w:pPr>
+    </w:lvl>
+  </w:abstractNum>
+  <w:abstractNum w:abstractNumId="2" w15:restartNumberingAfterBreak="0">
     <w:nsid w:val="44C27AA6"/>
     <w:multiLevelType w:val="multilevel"/>
     <w:tmpl w:val="1854A428"/>
@@ -5053,7 +5344,7 @@
       </w:rPr>
     </w:lvl>
   </w:abstractNum>
-  <w:abstractNum w:abstractNumId="1" w15:restartNumberingAfterBreak="0">
+  <w:abstractNum w:abstractNumId="3" w15:restartNumberingAfterBreak="0">
     <w:nsid w:val="4C291485"/>
     <w:multiLevelType w:val="multilevel"/>
     <w:tmpl w:val="EB00226A"/>
@@ -5170,7 +5461,7 @@
       </w:pPr>
     </w:lvl>
   </w:abstractNum>
-  <w:abstractNum w:abstractNumId="2" w15:restartNumberingAfterBreak="0">
+  <w:abstractNum w:abstractNumId="4" w15:restartNumberingAfterBreak="0">
     <w:nsid w:val="5878477A"/>
     <w:multiLevelType w:val="multilevel"/>
     <w:tmpl w:val="8FFC4908"/>
@@ -5283,7 +5574,7 @@
       </w:rPr>
     </w:lvl>
   </w:abstractNum>
-  <w:abstractNum w:abstractNumId="3" w15:restartNumberingAfterBreak="0">
+  <w:abstractNum w:abstractNumId="5" w15:restartNumberingAfterBreak="0">
     <w:nsid w:val="5F94797D"/>
     <w:multiLevelType w:val="hybridMultilevel"/>
     <w:tmpl w:val="FBC0A814"/>
@@ -5369,7 +5660,7 @@
       </w:pPr>
     </w:lvl>
   </w:abstractNum>
-  <w:abstractNum w:abstractNumId="4" w15:restartNumberingAfterBreak="0">
+  <w:abstractNum w:abstractNumId="6" w15:restartNumberingAfterBreak="0">
     <w:nsid w:val="6A2D0BE5"/>
     <w:multiLevelType w:val="multilevel"/>
     <w:tmpl w:val="EC541992"/>
@@ -5482,8 +5773,129 @@
       </w:rPr>
     </w:lvl>
   </w:abstractNum>
+  <w:abstractNum w:abstractNumId="7" w15:restartNumberingAfterBreak="0">
+    <w:nsid w:val="7D894731"/>
+    <w:multiLevelType w:val="multilevel"/>
+    <w:tmpl w:val="C1D46568"/>
+    <w:lvl w:ilvl="0">
+      <w:start w:val="1"/>
+      <w:numFmt w:val="decimal"/>
+      <w:lvlText w:val="%1."/>
+      <w:lvlJc w:val="left"/>
+      <w:pPr>
+        <w:tabs>
+          <w:tab w:val="num" w:pos="720"/>
+        </w:tabs>
+        <w:ind w:left="720" w:hanging="360"/>
+      </w:pPr>
+    </w:lvl>
+    <w:lvl w:ilvl="1">
+      <w:start w:val="1"/>
+      <w:numFmt w:val="bullet"/>
+      <w:lvlText w:val="o"/>
+      <w:lvlJc w:val="left"/>
+      <w:pPr>
+        <w:tabs>
+          <w:tab w:val="num" w:pos="1440"/>
+        </w:tabs>
+        <w:ind w:left="1440" w:hanging="360"/>
+      </w:pPr>
+      <w:rPr>
+        <w:rFonts w:ascii="Courier New" w:hAnsi="Courier New" w:hint="default"/>
+        <w:sz w:val="20"/>
+      </w:rPr>
+    </w:lvl>
+    <w:lvl w:ilvl="2">
+      <w:start w:val="1"/>
+      <w:numFmt w:val="bullet"/>
+      <w:lvlText w:val=""/>
+      <w:lvlJc w:val="left"/>
+      <w:pPr>
+        <w:tabs>
+          <w:tab w:val="num" w:pos="2160"/>
+        </w:tabs>
+        <w:ind w:left="2160" w:hanging="360"/>
+      </w:pPr>
+      <w:rPr>
+        <w:rFonts w:ascii="Wingdings" w:hAnsi="Wingdings" w:hint="default"/>
+        <w:sz w:val="20"/>
+      </w:rPr>
+    </w:lvl>
+    <w:lvl w:ilvl="3" w:tentative="1">
+      <w:start w:val="1"/>
+      <w:numFmt w:val="decimal"/>
+      <w:lvlText w:val="%4."/>
+      <w:lvlJc w:val="left"/>
+      <w:pPr>
+        <w:tabs>
+          <w:tab w:val="num" w:pos="2880"/>
+        </w:tabs>
+        <w:ind w:left="2880" w:hanging="360"/>
+      </w:pPr>
+    </w:lvl>
+    <w:lvl w:ilvl="4" w:tentative="1">
+      <w:start w:val="1"/>
+      <w:numFmt w:val="decimal"/>
+      <w:lvlText w:val="%5."/>
+      <w:lvlJc w:val="left"/>
+      <w:pPr>
+        <w:tabs>
+          <w:tab w:val="num" w:pos="3600"/>
+        </w:tabs>
+        <w:ind w:left="3600" w:hanging="360"/>
+      </w:pPr>
+    </w:lvl>
+    <w:lvl w:ilvl="5" w:tentative="1">
+      <w:start w:val="1"/>
+      <w:numFmt w:val="decimal"/>
+      <w:lvlText w:val="%6."/>
+      <w:lvlJc w:val="left"/>
+      <w:pPr>
+        <w:tabs>
+          <w:tab w:val="num" w:pos="4320"/>
+        </w:tabs>
+        <w:ind w:left="4320" w:hanging="360"/>
+      </w:pPr>
+    </w:lvl>
+    <w:lvl w:ilvl="6" w:tentative="1">
+      <w:start w:val="1"/>
+      <w:numFmt w:val="decimal"/>
+      <w:lvlText w:val="%7."/>
+      <w:lvlJc w:val="left"/>
+      <w:pPr>
+        <w:tabs>
+          <w:tab w:val="num" w:pos="5040"/>
+        </w:tabs>
+        <w:ind w:left="5040" w:hanging="360"/>
+      </w:pPr>
+    </w:lvl>
+    <w:lvl w:ilvl="7" w:tentative="1">
+      <w:start w:val="1"/>
+      <w:numFmt w:val="decimal"/>
+      <w:lvlText w:val="%8."/>
+      <w:lvlJc w:val="left"/>
+      <w:pPr>
+        <w:tabs>
+          <w:tab w:val="num" w:pos="5760"/>
+        </w:tabs>
+        <w:ind w:left="5760" w:hanging="360"/>
+      </w:pPr>
+    </w:lvl>
+    <w:lvl w:ilvl="8" w:tentative="1">
+      <w:start w:val="1"/>
+      <w:numFmt w:val="decimal"/>
+      <w:lvlText w:val="%9."/>
+      <w:lvlJc w:val="left"/>
+      <w:pPr>
+        <w:tabs>
+          <w:tab w:val="num" w:pos="6480"/>
+        </w:tabs>
+        <w:ind w:left="6480" w:hanging="360"/>
+      </w:pPr>
+    </w:lvl>
+  </w:abstractNum>
   <w:num w:numId="1" w16cid:durableId="955134943">
-    <w:abstractNumId w:val="1"/>
+    <w:abstractNumId w:val="3"/>
     <w:lvlOverride w:ilvl="0">
       <w:startOverride w:val="1"/>
     </w:lvlOverride>
@@ -5511,16 +5923,16 @@
     </w:lvlOverride>
   </w:num>
   <w:num w:numId="2" w16cid:durableId="1882789192">
+    <w:abstractNumId w:val="6"/>
+  </w:num>
+  <w:num w:numId="3" w16cid:durableId="23559594">
     <w:abstractNumId w:val="4"/>
   </w:num>
-  <w:num w:numId="3" w16cid:durableId="23559594">
+  <w:num w:numId="4" w16cid:durableId="662468092">
     <w:abstractNumId w:val="2"/>
   </w:num>
-  <w:num w:numId="4" w16cid:durableId="662468092">
-    <w:abstractNumId w:val="0"/>
-  </w:num>
   <w:num w:numId="5" w16cid:durableId="754322889">
-    <w:abstractNumId w:val="3"/>
+    <w:abstractNumId w:val="5"/>
     <w:lvlOverride w:ilvl="0">
       <w:startOverride w:val="1"/>
     </w:lvlOverride>
@@ -5548,6 +5960,15 @@
     <w:lvlOverride w:ilvl="8">
       <w:startOverride w:val="1"/>
     </w:lvlOverride>
+  </w:num>
+  <w:num w:numId="6" w16cid:durableId="2016614131">
+    <w:abstractNumId w:val="1"/>
+  </w:num>
+  <w:num w:numId="7" w16cid:durableId="176240646">
+    <w:abstractNumId w:val="0"/>
+  </w:num>
+  <w:num w:numId="8" w16cid:durableId="1588267047">
+    <w:abstractNumId w:val="7"/>
   </w:num>
 </w:numbering>
 </file>
@@ -6155,7 +6576,6 @@
   <w:style w:type="character" w:default="1" w:styleId="DefaultParagraphFont">
     <w:name w:val="Default Paragraph Font"/>
     <w:uiPriority w:val="1"/>
-    <w:semiHidden/>
     <w:unhideWhenUsed/>
   </w:style>
   <w:style w:type="table" w:default="1" w:styleId="TableNormal">

</xml_diff>